<commit_message>
[Versão 1.1] Ajuste no fluxo e inclusão do passo de gerar receita no diagrama de sequência
</commit_message>
<xml_diff>
--- a/4.3 Caso de Uso - UC-53 Abrir maquina - Copia - Copia.docx
+++ b/4.3 Caso de Uso - UC-53 Abrir maquina - Copia - Copia.docx
@@ -322,27 +322,7 @@
                 <w:sz w:val="20"/>
                 <w:szCs w:val="20"/>
               </w:rPr>
-              <w:t xml:space="preserve"> realizado </w:t>
-            </w:r>
-            <w:r>
-              <w:rPr>
-                <w:rFonts w:ascii="Tahoma" w:hAnsi="Tahoma" w:cs="Tahoma"/>
-                <w:color w:val="000000" w:themeColor="text1"/>
-                <w:sz w:val="20"/>
-                <w:szCs w:val="20"/>
-              </w:rPr>
-              <w:t>previamente</w:t>
-            </w:r>
-            <w:bookmarkStart w:id="0" w:name="_GoBack"/>
-            <w:bookmarkEnd w:id="0"/>
-            <w:r>
-              <w:rPr>
-                <w:rFonts w:ascii="Tahoma" w:hAnsi="Tahoma" w:cs="Tahoma"/>
-                <w:color w:val="000000" w:themeColor="text1"/>
-                <w:sz w:val="20"/>
-                <w:szCs w:val="20"/>
-              </w:rPr>
-              <w:t xml:space="preserve"> o </w:t>
+              <w:t xml:space="preserve"> realizado previamente o </w:t>
             </w:r>
             <w:proofErr w:type="spellStart"/>
             <w:r>
@@ -744,34 +724,7 @@
                 <w:sz w:val="20"/>
                 <w:szCs w:val="20"/>
               </w:rPr>
-              <w:t xml:space="preserve">Sistema </w:t>
-            </w:r>
-            <w:r>
-              <w:rPr>
-                <w:rFonts w:ascii="Tahoma" w:hAnsi="Tahoma" w:cs="Tahoma"/>
-                <w:color w:val="000000" w:themeColor="text1"/>
-                <w:sz w:val="20"/>
-                <w:szCs w:val="20"/>
-              </w:rPr>
-              <w:t>verifica o status atual da máquina.</w:t>
-            </w:r>
-            <w:r>
-              <w:rPr>
-                <w:rFonts w:ascii="Tahoma" w:hAnsi="Tahoma" w:cs="Tahoma"/>
-                <w:color w:val="000000" w:themeColor="text1"/>
-                <w:sz w:val="20"/>
-                <w:szCs w:val="20"/>
-              </w:rPr>
-              <w:t xml:space="preserve"> </w:t>
-            </w:r>
-            <w:r>
-              <w:rPr>
-                <w:rFonts w:ascii="Tahoma" w:hAnsi="Tahoma" w:cs="Tahoma"/>
-                <w:color w:val="000000" w:themeColor="text1"/>
-                <w:sz w:val="20"/>
-                <w:szCs w:val="20"/>
-              </w:rPr>
-              <w:t>[2.1]</w:t>
+              <w:t>Sistema exibe tela de abertura.</w:t>
             </w:r>
           </w:p>
           <w:p>
@@ -797,7 +750,16 @@
                 <w:sz w:val="20"/>
                 <w:szCs w:val="20"/>
               </w:rPr>
-              <w:t>Sistema exibe tela de abertura.</w:t>
+              <w:t xml:space="preserve">Operador seleciona o ícone com o sinal de adição para </w:t>
+            </w:r>
+            <w:r>
+              <w:rPr>
+                <w:rFonts w:ascii="Tahoma" w:hAnsi="Tahoma" w:cs="Tahoma"/>
+                <w:color w:val="000000" w:themeColor="text1"/>
+                <w:sz w:val="20"/>
+                <w:szCs w:val="20"/>
+              </w:rPr>
+              <w:t>adicionar novo produto.</w:t>
             </w:r>
           </w:p>
           <w:p>
@@ -823,16 +785,7 @@
                 <w:sz w:val="20"/>
                 <w:szCs w:val="20"/>
               </w:rPr>
-              <w:t xml:space="preserve">Operador seleciona o ícone com o sinal de adição para </w:t>
-            </w:r>
-            <w:r>
-              <w:rPr>
-                <w:rFonts w:ascii="Tahoma" w:hAnsi="Tahoma" w:cs="Tahoma"/>
-                <w:color w:val="000000" w:themeColor="text1"/>
-                <w:sz w:val="20"/>
-                <w:szCs w:val="20"/>
-              </w:rPr>
-              <w:t>adicionar novo produto.</w:t>
+              <w:t>Sistema exibe formulário para adicionar novo produto.</w:t>
             </w:r>
           </w:p>
           <w:p>
@@ -858,7 +811,52 @@
                 <w:sz w:val="20"/>
                 <w:szCs w:val="20"/>
               </w:rPr>
-              <w:t>Sistema exibe formulário para adicionar novo produto.</w:t>
+              <w:t>Operador preenche as informações necessárias e clica no botão adicionar</w:t>
+            </w:r>
+            <w:r>
+              <w:rPr>
+                <w:rFonts w:ascii="Tahoma" w:hAnsi="Tahoma" w:cs="Tahoma"/>
+                <w:color w:val="000000" w:themeColor="text1"/>
+                <w:sz w:val="20"/>
+                <w:szCs w:val="20"/>
+              </w:rPr>
+              <w:t xml:space="preserve"> produto</w:t>
+            </w:r>
+            <w:r>
+              <w:rPr>
+                <w:rFonts w:ascii="Tahoma" w:hAnsi="Tahoma" w:cs="Tahoma"/>
+                <w:color w:val="000000" w:themeColor="text1"/>
+                <w:sz w:val="20"/>
+                <w:szCs w:val="20"/>
+              </w:rPr>
+              <w:t>.</w:t>
+            </w:r>
+            <w:r>
+              <w:rPr>
+                <w:rFonts w:ascii="Tahoma" w:hAnsi="Tahoma" w:cs="Tahoma"/>
+                <w:color w:val="000000" w:themeColor="text1"/>
+                <w:sz w:val="20"/>
+                <w:szCs w:val="20"/>
+              </w:rPr>
+              <w:t xml:space="preserve"> [2.1]</w:t>
+            </w:r>
+            <w:r>
+              <w:rPr>
+                <w:rFonts w:ascii="Tahoma" w:hAnsi="Tahoma" w:cs="Tahoma"/>
+                <w:color w:val="000000" w:themeColor="text1"/>
+                <w:sz w:val="20"/>
+                <w:szCs w:val="20"/>
+              </w:rPr>
+              <w:t xml:space="preserve"> [11</w:t>
+            </w:r>
+            <w:r>
+              <w:rPr>
+                <w:rFonts w:ascii="Tahoma" w:hAnsi="Tahoma" w:cs="Tahoma"/>
+                <w:color w:val="000000" w:themeColor="text1"/>
+                <w:sz w:val="20"/>
+                <w:szCs w:val="20"/>
+              </w:rPr>
+              <w:t>.1]</w:t>
             </w:r>
           </w:p>
           <w:p>
@@ -884,43 +882,7 @@
                 <w:sz w:val="20"/>
                 <w:szCs w:val="20"/>
               </w:rPr>
-              <w:t>Operador preenche as informações necessárias e clica no botão adicionar</w:t>
-            </w:r>
-            <w:r>
-              <w:rPr>
-                <w:rFonts w:ascii="Tahoma" w:hAnsi="Tahoma" w:cs="Tahoma"/>
-                <w:color w:val="000000" w:themeColor="text1"/>
-                <w:sz w:val="20"/>
-                <w:szCs w:val="20"/>
-              </w:rPr>
-              <w:t xml:space="preserve"> produto</w:t>
-            </w:r>
-            <w:r>
-              <w:rPr>
-                <w:rFonts w:ascii="Tahoma" w:hAnsi="Tahoma" w:cs="Tahoma"/>
-                <w:color w:val="000000" w:themeColor="text1"/>
-                <w:sz w:val="20"/>
-                <w:szCs w:val="20"/>
-              </w:rPr>
-              <w:t>.</w:t>
-            </w:r>
-            <w:r>
-              <w:rPr>
-                <w:rFonts w:ascii="Tahoma" w:hAnsi="Tahoma" w:cs="Tahoma"/>
-                <w:color w:val="000000" w:themeColor="text1"/>
-                <w:sz w:val="20"/>
-                <w:szCs w:val="20"/>
-              </w:rPr>
-              <w:t xml:space="preserve"> [2.1]</w:t>
-            </w:r>
-            <w:r>
-              <w:rPr>
-                <w:rFonts w:ascii="Tahoma" w:hAnsi="Tahoma" w:cs="Tahoma"/>
-                <w:color w:val="000000" w:themeColor="text1"/>
-                <w:sz w:val="20"/>
-                <w:szCs w:val="20"/>
-              </w:rPr>
-              <w:t xml:space="preserve"> [12.1]</w:t>
+              <w:t>Sistema exibe a tela de abertura com o novo produto adicionado.</w:t>
             </w:r>
           </w:p>
           <w:p>
@@ -946,7 +908,7 @@
                 <w:sz w:val="20"/>
                 <w:szCs w:val="20"/>
               </w:rPr>
-              <w:t>Sistema exibe a tela de abertura com o novo produto adicionado.</w:t>
+              <w:t>Operador clica no botão “Abrir máquina”.</w:t>
             </w:r>
           </w:p>
           <w:p>
@@ -972,7 +934,27 @@
                 <w:sz w:val="20"/>
                 <w:szCs w:val="20"/>
               </w:rPr>
-              <w:t>Operador clica no botão “Abrir máquina”.</w:t>
+              <w:t>Sistema atualiza no servidor o status da máquina par</w:t>
+            </w:r>
+            <w:bookmarkStart w:id="0" w:name="_GoBack"/>
+            <w:bookmarkEnd w:id="0"/>
+            <w:r>
+              <w:rPr>
+                <w:rFonts w:ascii="Tahoma" w:hAnsi="Tahoma" w:cs="Tahoma"/>
+                <w:color w:val="000000" w:themeColor="text1"/>
+                <w:sz w:val="20"/>
+                <w:szCs w:val="20"/>
+              </w:rPr>
+              <w:t>a “Em operação”.</w:t>
+            </w:r>
+            <w:r>
+              <w:rPr>
+                <w:rFonts w:ascii="Tahoma" w:hAnsi="Tahoma" w:cs="Tahoma"/>
+                <w:color w:val="000000" w:themeColor="text1"/>
+                <w:sz w:val="20"/>
+                <w:szCs w:val="20"/>
+              </w:rPr>
+              <w:t xml:space="preserve"> [2.1]</w:t>
             </w:r>
           </w:p>
           <w:p>
@@ -998,16 +980,7 @@
                 <w:sz w:val="20"/>
                 <w:szCs w:val="20"/>
               </w:rPr>
-              <w:t>Sistema atualiza no servidor o status da máquina para “Em operação”.</w:t>
-            </w:r>
-            <w:r>
-              <w:rPr>
-                <w:rFonts w:ascii="Tahoma" w:hAnsi="Tahoma" w:cs="Tahoma"/>
-                <w:color w:val="000000" w:themeColor="text1"/>
-                <w:sz w:val="20"/>
-                <w:szCs w:val="20"/>
-              </w:rPr>
-              <w:t xml:space="preserve"> [2.1]</w:t>
+              <w:t>Servidor grava uma nova despesa no histórico da máquina referente aos produtos adicionados na máquina.</w:t>
             </w:r>
           </w:p>
           <w:p>
@@ -1237,6 +1210,15 @@
               </w:rPr>
               <w:t>exibe mensagem de erro informando que não foi possível se conectar ao servidor</w:t>
             </w:r>
+            <w:r>
+              <w:rPr>
+                <w:rFonts w:ascii="Tahoma" w:hAnsi="Tahoma" w:cs="Tahoma"/>
+                <w:color w:val="000000" w:themeColor="text1"/>
+                <w:sz w:val="20"/>
+                <w:szCs w:val="20"/>
+              </w:rPr>
+              <w:t>.</w:t>
+            </w:r>
           </w:p>
           <w:p>
             <w:pPr>
@@ -1296,7 +1278,7 @@
                 <w:szCs w:val="20"/>
                 <w:u w:val="single"/>
               </w:rPr>
-              <w:t>12</w:t>
+              <w:t>11</w:t>
             </w:r>
             <w:r>
               <w:rPr>
@@ -1391,6 +1373,15 @@
                 <w:szCs w:val="20"/>
               </w:rPr>
               <w:t>Fim caso de uso</w:t>
+            </w:r>
+            <w:r>
+              <w:rPr>
+                <w:rFonts w:ascii="Tahoma" w:hAnsi="Tahoma" w:cs="Tahoma"/>
+                <w:color w:val="000000" w:themeColor="text1"/>
+                <w:sz w:val="20"/>
+                <w:szCs w:val="20"/>
+              </w:rPr>
+              <w:t>.</w:t>
             </w:r>
           </w:p>
           <w:p>
@@ -1485,6 +1476,56 @@
                 <w:color w:val="000000" w:themeColor="text1"/>
               </w:rPr>
               <w:t>Status da máquina atualizado para “Em operação”</w:t>
+            </w:r>
+            <w:r>
+              <w:rPr>
+                <w:rFonts w:ascii="Arial" w:hAnsi="Arial" w:cs="Arial"/>
+                <w:bCs/>
+                <w:color w:val="000000" w:themeColor="text1"/>
+              </w:rPr>
+              <w:t>.</w:t>
+            </w:r>
+          </w:p>
+          <w:p>
+            <w:pPr>
+              <w:pStyle w:val="Cabealho"/>
+              <w:rPr>
+                <w:rFonts w:ascii="Arial" w:hAnsi="Arial" w:cs="Arial"/>
+                <w:bCs/>
+                <w:color w:val="000000" w:themeColor="text1"/>
+              </w:rPr>
+            </w:pPr>
+            <w:r>
+              <w:rPr>
+                <w:rFonts w:ascii="Arial" w:hAnsi="Arial" w:cs="Arial"/>
+                <w:bCs/>
+                <w:color w:val="000000" w:themeColor="text1"/>
+              </w:rPr>
+              <w:t>Informações</w:t>
+            </w:r>
+            <w:r>
+              <w:rPr>
+                <w:rFonts w:ascii="Arial" w:hAnsi="Arial" w:cs="Arial"/>
+                <w:bCs/>
+                <w:color w:val="000000" w:themeColor="text1"/>
+              </w:rPr>
+              <w:t xml:space="preserve"> de despesa</w:t>
+            </w:r>
+            <w:r>
+              <w:rPr>
+                <w:rFonts w:ascii="Arial" w:hAnsi="Arial" w:cs="Arial"/>
+                <w:bCs/>
+                <w:color w:val="000000" w:themeColor="text1"/>
+              </w:rPr>
+              <w:t xml:space="preserve"> gravadas no histórico</w:t>
+            </w:r>
+            <w:r>
+              <w:rPr>
+                <w:rFonts w:ascii="Arial" w:hAnsi="Arial" w:cs="Arial"/>
+                <w:bCs/>
+                <w:color w:val="000000" w:themeColor="text1"/>
+              </w:rPr>
+              <w:t xml:space="preserve"> da máquina.</w:t>
             </w:r>
           </w:p>
           <w:p>
@@ -2146,8 +2187,8 @@
                   <v:path o:extrusionok="f" gradientshapeok="t" o:connecttype="rect"/>
                   <o:lock v:ext="edit" aspectratio="t"/>
                 </v:shapetype>
-                <v:shape id="_x0000_i1026" type="#_x0000_t75" style="width:172.5pt;height:336pt">
-                  <v:imagedata r:id="rId7" o:title="[PROTOAPP]Operacoes.fw"/>
+                <v:shape id="_x0000_i1025" type="#_x0000_t75" style="width:172.5pt;height:336pt">
+                  <v:imagedata r:id="rId7" o:title="[PROTOAPP]Operacoes"/>
                 </v:shape>
               </w:pict>
             </w:r>
@@ -2161,8 +2202,8 @@
                 <w:lang w:eastAsia="pt-BR"/>
               </w:rPr>
               <w:pict>
-                <v:shape id="_x0000_i1027" type="#_x0000_t75" style="width:174.75pt;height:339.75pt">
-                  <v:imagedata r:id="rId8" o:title="[PROTOAPP]ListaCliente.fw"/>
+                <v:shape id="_x0000_i1026" type="#_x0000_t75" style="width:174.75pt;height:339.75pt">
+                  <v:imagedata r:id="rId8" o:title="[PROTOAPP]ListaCliente"/>
                 </v:shape>
               </w:pict>
             </w:r>
@@ -2209,8 +2250,8 @@
               </w:rPr>
               <w:lastRenderedPageBreak/>
               <w:pict>
-                <v:shape id="_x0000_i1028" type="#_x0000_t75" style="width:177.75pt;height:347.25pt">
-                  <v:imagedata r:id="rId9" o:title="[PROTOAPP]ListaMaquina.fw"/>
+                <v:shape id="_x0000_i1027" type="#_x0000_t75" style="width:177.75pt;height:347.25pt">
+                  <v:imagedata r:id="rId9" o:title="[PROTOAPP]ListaMaquina"/>
                 </v:shape>
               </w:pict>
             </w:r>
@@ -2224,8 +2265,8 @@
                 <w:lang w:eastAsia="pt-BR"/>
               </w:rPr>
               <w:pict>
-                <v:shape id="_x0000_i1029" type="#_x0000_t75" style="width:175.5pt;height:342pt">
-                  <v:imagedata r:id="rId10" o:title="[PROTOAPP]OperacoesMaquina.fw"/>
+                <v:shape id="_x0000_i1028" type="#_x0000_t75" style="width:175.5pt;height:342pt">
+                  <v:imagedata r:id="rId10" o:title="[PROTOAPP]OperacoesMaquina"/>
                 </v:shape>
               </w:pict>
             </w:r>
@@ -2714,8 +2755,8 @@
               </w:rPr>
               <w:lastRenderedPageBreak/>
               <w:pict>
-                <v:shape id="_x0000_i1030" type="#_x0000_t75" style="width:188.25pt;height:365.25pt">
-                  <v:imagedata r:id="rId11" o:title="[PROTOAPP]AbrirMaquina.fw"/>
+                <v:shape id="_x0000_i1029" type="#_x0000_t75" style="width:188.25pt;height:365.25pt">
+                  <v:imagedata r:id="rId11" o:title="[PROTOAPP]AbrirMaquina"/>
                 </v:shape>
               </w:pict>
             </w:r>
@@ -3094,52 +3135,63 @@
                 <w:color w:val="808080" w:themeColor="background1" w:themeShade="80"/>
               </w:rPr>
             </w:pPr>
-          </w:p>
-          <w:p>
-            <w:pPr>
-              <w:pStyle w:val="Cabealho"/>
-              <w:tabs>
-                <w:tab w:val="clear" w:pos="4252"/>
-                <w:tab w:val="clear" w:pos="8504"/>
-                <w:tab w:val="left" w:pos="395"/>
-              </w:tabs>
-              <w:jc w:val="both"/>
-              <w:rPr>
-                <w:rFonts w:ascii="Arial" w:hAnsi="Arial" w:cs="Arial"/>
-                <w:b/>
-                <w:bCs/>
+            <w:r>
+              <w:rPr>
+                <w:rFonts w:ascii="Arial" w:hAnsi="Arial" w:cs="Arial"/>
+                <w:b/>
+                <w:bCs/>
+                <w:noProof/>
                 <w:color w:val="808080" w:themeColor="background1" w:themeShade="80"/>
-              </w:rPr>
-            </w:pPr>
-          </w:p>
-          <w:p>
-            <w:pPr>
-              <w:pStyle w:val="Cabealho"/>
-              <w:tabs>
-                <w:tab w:val="clear" w:pos="4252"/>
-                <w:tab w:val="clear" w:pos="8504"/>
-                <w:tab w:val="left" w:pos="395"/>
-              </w:tabs>
-              <w:jc w:val="both"/>
-              <w:rPr>
-                <w:rFonts w:ascii="Arial" w:hAnsi="Arial" w:cs="Arial"/>
-                <w:b/>
-                <w:bCs/>
-                <w:color w:val="808080" w:themeColor="background1" w:themeShade="80"/>
-              </w:rPr>
-            </w:pPr>
-            <w:r>
-              <w:rPr>
-                <w:rFonts w:ascii="Arial" w:hAnsi="Arial" w:cs="Arial"/>
-                <w:b/>
-                <w:bCs/>
-                <w:color w:val="808080" w:themeColor="background1" w:themeShade="80"/>
-              </w:rPr>
-              <w:pict>
-                <v:shape id="_x0000_i1025" type="#_x0000_t75" style="width:453pt;height:497.25pt">
-                  <v:imagedata r:id="rId13" o:title="IDS_AbreMaquina"/>
-                </v:shape>
-              </w:pict>
+                <w:lang w:eastAsia="pt-BR"/>
+              </w:rPr>
+              <w:drawing>
+                <wp:inline distT="0" distB="0" distL="0" distR="0">
+                  <wp:extent cx="5753100" cy="7486650"/>
+                  <wp:effectExtent l="0" t="0" r="0" b="0"/>
+                  <wp:docPr id="3" name="Imagem 3" descr="C:\Users\Lucas\AppData\Local\Microsoft\Windows\INetCache\Content.Word\AbreMáquina.png"/>
+                  <wp:cNvGraphicFramePr>
+                    <a:graphicFrameLocks xmlns:a="http://schemas.openxmlformats.org/drawingml/2006/main" noChangeAspect="1"/>
+                  </wp:cNvGraphicFramePr>
+                  <a:graphic xmlns:a="http://schemas.openxmlformats.org/drawingml/2006/main">
+                    <a:graphicData uri="http://schemas.openxmlformats.org/drawingml/2006/picture">
+                      <pic:pic xmlns:pic="http://schemas.openxmlformats.org/drawingml/2006/picture">
+                        <pic:nvPicPr>
+                          <pic:cNvPr id="0" name="Picture 13" descr="C:\Users\Lucas\AppData\Local\Microsoft\Windows\INetCache\Content.Word\AbreMáquina.png"/>
+                          <pic:cNvPicPr>
+                            <a:picLocks noChangeAspect="1" noChangeArrowheads="1"/>
+                          </pic:cNvPicPr>
+                        </pic:nvPicPr>
+                        <pic:blipFill>
+                          <a:blip r:embed="rId13">
+                            <a:extLst>
+                              <a:ext uri="{28A0092B-C50C-407E-A947-70E740481C1C}">
+                                <a14:useLocalDpi xmlns:a14="http://schemas.microsoft.com/office/drawing/2010/main" val="0"/>
+                              </a:ext>
+                            </a:extLst>
+                          </a:blip>
+                          <a:srcRect/>
+                          <a:stretch>
+                            <a:fillRect/>
+                          </a:stretch>
+                        </pic:blipFill>
+                        <pic:spPr bwMode="auto">
+                          <a:xfrm>
+                            <a:off x="0" y="0"/>
+                            <a:ext cx="5753100" cy="7486650"/>
+                          </a:xfrm>
+                          <a:prstGeom prst="rect">
+                            <a:avLst/>
+                          </a:prstGeom>
+                          <a:noFill/>
+                          <a:ln>
+                            <a:noFill/>
+                          </a:ln>
+                        </pic:spPr>
+                      </pic:pic>
+                    </a:graphicData>
+                  </a:graphic>
+                </wp:inline>
+              </w:drawing>
             </w:r>
           </w:p>
           <w:p>

</xml_diff>